<commit_message>
Working with 1 enemy
</commit_message>
<xml_diff>
--- a/To-Do.docx
+++ b/To-Do.docx
@@ -156,6 +156,20 @@
     </w:p>
     <w:p>
       <w:pPr>
+        <w:pStyle w:val="ListParagraph"/>
+        <w:numPr>
+          <w:ilvl w:val="0"/>
+          <w:numId w:val="1"/>
+        </w:numPr>
+      </w:pPr>
+      <w:r>
+        <w:t>When shooting turn to face player</w:t>
+      </w:r>
+      <w:bookmarkStart w:id="0" w:name="_GoBack"/>
+      <w:bookmarkEnd w:id="0"/>
+    </w:p>
+    <w:p>
+      <w:pPr>
         <w:rPr>
           <w:b/>
         </w:rPr>
@@ -329,8 +343,6 @@
       <w:r>
         <w:t>If vision of the player is lost before or after the .5 second is up, move to the player’s last location</w:t>
       </w:r>
-      <w:bookmarkStart w:id="0" w:name="_GoBack"/>
-      <w:bookmarkEnd w:id="0"/>
     </w:p>
     <w:sectPr>
       <w:pgSz w:w="12240" w:h="15840"/>

</xml_diff>

<commit_message>
Working with 2 enemies
</commit_message>
<xml_diff>
--- a/To-Do.docx
+++ b/To-Do.docx
@@ -342,6 +342,16 @@
       </w:pPr>
       <w:r>
         <w:t>If vision of the player is lost before or after the .5 second is up, move to the player’s last location</w:t>
+      </w:r>
+    </w:p>
+    <w:p>
+      <w:r>
+        <w:t>Official Bug List:</w:t>
+      </w:r>
+    </w:p>
+    <w:p>
+      <w:r>
+        <w:t>Enemy starts shooting through all at bottom right corner of carbon room (possibly not included in room assign and is set to outside?)</w:t>
       </w:r>
     </w:p>
     <w:sectPr>

</xml_diff>

<commit_message>
Added timeing system and fixed some bugs
</commit_message>
<xml_diff>
--- a/To-Do.docx
+++ b/To-Do.docx
@@ -28,10 +28,13 @@
     </w:p>
     <w:p>
       <w:r>
-        <w:t>Add limit to the search function so they only search every 15 seconds or so</w:t>
+        <w:t>Add limit to the search function so they only search every 15 s</w:t>
       </w:r>
       <w:bookmarkStart w:id="0" w:name="_GoBack"/>
       <w:bookmarkEnd w:id="0"/>
+      <w:r>
+        <w:t>econds or so</w:t>
+      </w:r>
     </w:p>
     <w:p>
       <w:pPr>
@@ -53,8 +56,14 @@
           <w:ilvl w:val="0"/>
           <w:numId w:val="2"/>
         </w:numPr>
-      </w:pPr>
-      <w:r>
+        <w:rPr>
+          <w:strike/>
+        </w:rPr>
+      </w:pPr>
+      <w:r>
+        <w:rPr>
+          <w:strike/>
+        </w:rPr>
         <w:t>Rotate bullet, player sprites</w:t>
       </w:r>
     </w:p>
@@ -65,8 +74,14 @@
           <w:ilvl w:val="0"/>
           <w:numId w:val="2"/>
         </w:numPr>
-      </w:pPr>
-      <w:r>
+        <w:rPr>
+          <w:strike/>
+        </w:rPr>
+      </w:pPr>
+      <w:r>
+        <w:rPr>
+          <w:strike/>
+        </w:rPr>
         <w:t>Add separate enemy sprite</w:t>
       </w:r>
     </w:p>
@@ -77,8 +92,14 @@
           <w:ilvl w:val="0"/>
           <w:numId w:val="2"/>
         </w:numPr>
-      </w:pPr>
-      <w:r>
+        <w:rPr>
+          <w:strike/>
+        </w:rPr>
+      </w:pPr>
+      <w:r>
+        <w:rPr>
+          <w:strike/>
+        </w:rPr>
         <w:t>Fix dead enemy sprite</w:t>
       </w:r>
     </w:p>
@@ -89,8 +110,14 @@
           <w:ilvl w:val="0"/>
           <w:numId w:val="2"/>
         </w:numPr>
-      </w:pPr>
-      <w:r>
+        <w:rPr>
+          <w:strike/>
+        </w:rPr>
+      </w:pPr>
+      <w:r>
+        <w:rPr>
+          <w:strike/>
+        </w:rPr>
         <w:t>Do menu background in after effects</w:t>
       </w:r>
     </w:p>
@@ -101,13 +128,55 @@
           <w:ilvl w:val="0"/>
           <w:numId w:val="2"/>
         </w:numPr>
-      </w:pPr>
-      <w:r>
+        <w:rPr>
+          <w:strike/>
+        </w:rPr>
+      </w:pPr>
+      <w:r>
+        <w:rPr>
+          <w:strike/>
+        </w:rPr>
         <w:t>Do logos and options in after effects</w:t>
       </w:r>
     </w:p>
     <w:p>
       <w:pPr>
+        <w:pStyle w:val="ListParagraph"/>
+        <w:numPr>
+          <w:ilvl w:val="0"/>
+          <w:numId w:val="2"/>
+        </w:numPr>
+      </w:pPr>
+      <w:r>
+        <w:t>Implement shooting animations</w:t>
+      </w:r>
+    </w:p>
+    <w:p>
+      <w:pPr>
+        <w:pStyle w:val="ListParagraph"/>
+        <w:numPr>
+          <w:ilvl w:val="0"/>
+          <w:numId w:val="2"/>
+        </w:numPr>
+      </w:pPr>
+      <w:r>
+        <w:t>Add enemy fly-back animation when shot</w:t>
+      </w:r>
+    </w:p>
+    <w:p>
+      <w:pPr>
+        <w:pStyle w:val="ListParagraph"/>
+        <w:numPr>
+          <w:ilvl w:val="0"/>
+          <w:numId w:val="2"/>
+        </w:numPr>
+      </w:pPr>
+      <w:r>
+        <w:t>Make blood blue</w:t>
+      </w:r>
+    </w:p>
+    <w:p>
+      <w:pPr>
         <w:rPr>
           <w:b/>
         </w:rPr>
@@ -126,11 +195,20 @@
           <w:ilvl w:val="0"/>
           <w:numId w:val="3"/>
         </w:numPr>
-      </w:pPr>
-      <w:r>
+        <w:rPr>
+          <w:strike/>
+        </w:rPr>
+      </w:pPr>
+      <w:r>
+        <w:rPr>
+          <w:strike/>
+        </w:rPr>
         <w:t>Finish Walls</w:t>
       </w:r>
       <w:r>
+        <w:rPr>
+          <w:strike/>
+        </w:rPr>
         <w:t xml:space="preserve"> (elevator)</w:t>
       </w:r>
     </w:p>
@@ -166,8 +244,14 @@
           <w:ilvl w:val="0"/>
           <w:numId w:val="3"/>
         </w:numPr>
-      </w:pPr>
-      <w:r>
+        <w:rPr>
+          <w:strike/>
+        </w:rPr>
+      </w:pPr>
+      <w:r>
+        <w:rPr>
+          <w:strike/>
+        </w:rPr>
         <w:t>Menu</w:t>
       </w:r>
     </w:p>
@@ -180,7 +264,15 @@
         </w:numPr>
       </w:pPr>
       <w:r>
-        <w:t>More guns(lol)</w:t>
+        <w:t>More guns(</w:t>
+      </w:r>
+      <w:proofErr w:type="spellStart"/>
+      <w:r>
+        <w:t>lol</w:t>
+      </w:r>
+      <w:proofErr w:type="spellEnd"/>
+      <w:r>
+        <w:t>)</w:t>
       </w:r>
     </w:p>
     <w:p>
@@ -267,6 +359,18 @@
           <w:ilvl w:val="0"/>
           <w:numId w:val="5"/>
         </w:numPr>
+      </w:pPr>
+      <w:r>
+        <w:t>Bullets are transparent</w:t>
+      </w:r>
+    </w:p>
+    <w:p>
+      <w:pPr>
+        <w:pStyle w:val="ListParagraph"/>
+        <w:numPr>
+          <w:ilvl w:val="0"/>
+          <w:numId w:val="5"/>
+        </w:numPr>
         <w:rPr>
           <w:strike/>
         </w:rPr>
@@ -347,7 +451,21 @@
         <w:rPr>
           <w:strike/>
         </w:rPr>
-        <w:t xml:space="preserve">  - Fixed( if either the x or y vals of the goal and start were the same it would not run)</w:t>
+        <w:t xml:space="preserve">  - Fixed( if either the x or y </w:t>
+      </w:r>
+      <w:proofErr w:type="spellStart"/>
+      <w:r>
+        <w:rPr>
+          <w:strike/>
+        </w:rPr>
+        <w:t>vals</w:t>
+      </w:r>
+      <w:proofErr w:type="spellEnd"/>
+      <w:r>
+        <w:rPr>
+          <w:strike/>
+        </w:rPr>
+        <w:t xml:space="preserve"> of the goal and start were the same it would not run)</w:t>
       </w:r>
     </w:p>
     <w:p>
@@ -362,13 +480,37 @@
         </w:rPr>
       </w:pPr>
       <w:r>
+        <w:rPr>
+          <w:strike/>
+        </w:rPr>
         <w:t>Enemy has seizure on right side of purple room</w:t>
       </w:r>
       <w:r>
+        <w:rPr>
+          <w:strike/>
+        </w:rPr>
         <w:t xml:space="preserve"> , appears not to be location based, enemies were seizing at multiple places on map after their search routine</w:t>
       </w:r>
       <w:r>
+        <w:rPr>
+          <w:strike/>
+        </w:rPr>
         <w:t xml:space="preserve"> – it appears they are entering the corners of the rooms deemed as ‘outside’</w:t>
+      </w:r>
+    </w:p>
+    <w:p>
+      <w:pPr>
+        <w:pStyle w:val="ListParagraph"/>
+        <w:numPr>
+          <w:ilvl w:val="0"/>
+          <w:numId w:val="5"/>
+        </w:numPr>
+        <w:rPr>
+          <w:strike/>
+        </w:rPr>
+      </w:pPr>
+      <w:r>
+        <w:t>The value of the path points of the enemy will alternate and run out of space in the array, there may be a problem with parent values</w:t>
       </w:r>
     </w:p>
     <w:sectPr>

</xml_diff>